<commit_message>
Fixes to tenant creation and deletion. Update docs.
</commit_message>
<xml_diff>
--- a/MoveTenantBetweenSubscriptions/MoveTenantToNewSubscription.docx
+++ b/MoveTenantBetweenSubscriptions/MoveTenantToNewSubscription.docx
@@ -52,19 +52,9 @@
           <w:docGrid w:linePitch="360"/>
         </w:sectPr>
       </w:pPr>
-      <w:proofErr w:type="spellStart"/>
-      <w:r>
-        <w:t>Version</w:t>
-      </w:r>
-      <w:proofErr w:type="spellEnd"/>
-      <w:r>
-        <w:t xml:space="preserve"> 2 | </w:t>
-      </w:r>
-      <w:proofErr w:type="spellStart"/>
-      <w:r>
-        <w:t>March</w:t>
-      </w:r>
-      <w:proofErr w:type="spellEnd"/>
+      <w:r>
+        <w:t>Version 2 | March</w:t>
+      </w:r>
       <w:r>
         <w:t xml:space="preserve"> </w:t>
       </w:r>
@@ -98,11 +88,9 @@
           <w:pPr>
             <w:pStyle w:val="TOCHeading"/>
           </w:pPr>
-          <w:proofErr w:type="spellStart"/>
           <w:r>
             <w:t>Contents</w:t>
           </w:r>
-          <w:proofErr w:type="spellEnd"/>
         </w:p>
         <w:p>
           <w:pPr>
@@ -1052,21 +1040,7 @@
         <w:rPr>
           <w:lang w:val="en-US"/>
         </w:rPr>
-        <w:t xml:space="preserve">you can access to the </w:t>
-      </w:r>
-      <w:proofErr w:type="spellStart"/>
-      <w:r>
-        <w:rPr>
-          <w:lang w:val="en-US"/>
-        </w:rPr>
-        <w:t>Sql</w:t>
-      </w:r>
-      <w:proofErr w:type="spellEnd"/>
-      <w:r>
-        <w:rPr>
-          <w:lang w:val="en-US"/>
-        </w:rPr>
-        <w:t xml:space="preserve"> Database from your current network</w:t>
+        <w:t>you can access to the Sql Database from your current network</w:t>
       </w:r>
     </w:p>
     <w:p>
@@ -1084,21 +1058,7 @@
         <w:rPr>
           <w:lang w:val="en-US"/>
         </w:rPr>
-        <w:t xml:space="preserve">you have the Azure </w:t>
-      </w:r>
-      <w:proofErr w:type="spellStart"/>
-      <w:r>
-        <w:rPr>
-          <w:lang w:val="en-US"/>
-        </w:rPr>
-        <w:t>Powershell</w:t>
-      </w:r>
-      <w:proofErr w:type="spellEnd"/>
-      <w:r>
-        <w:rPr>
-          <w:lang w:val="en-US"/>
-        </w:rPr>
-        <w:t xml:space="preserve"> installed</w:t>
+        <w:t>you have the Azure Powershell installed</w:t>
       </w:r>
     </w:p>
     <w:p>
@@ -1122,16 +1082,8 @@
         <w:rPr>
           <w:lang w:val="en-US"/>
         </w:rPr>
-        <w:t xml:space="preserve">have the </w:t>
-      </w:r>
-      <w:proofErr w:type="spellStart"/>
-      <w:r>
-        <w:rPr>
-          <w:lang w:val="en-US"/>
-        </w:rPr>
-        <w:t>AzCopy</w:t>
-      </w:r>
-      <w:proofErr w:type="spellEnd"/>
+        <w:t>have the AzCopy</w:t>
+      </w:r>
       <w:r>
         <w:rPr>
           <w:lang w:val="en-US"/>
@@ -1160,30 +1112,8 @@
         <w:rPr>
           <w:lang w:val="en-US"/>
         </w:rPr>
-        <w:t>%</w:t>
-      </w:r>
-      <w:proofErr w:type="spellStart"/>
-      <w:r>
-        <w:rPr>
-          <w:lang w:val="en-US"/>
-        </w:rPr>
-        <w:t>programfiles</w:t>
-      </w:r>
-      <w:proofErr w:type="spellEnd"/>
-      <w:r>
-        <w:rPr>
-          <w:lang w:val="en-US"/>
-        </w:rPr>
-        <w:t>(x86)%\Microsoft SDKs\Azure\</w:t>
-      </w:r>
-      <w:proofErr w:type="spellStart"/>
-      <w:r>
-        <w:rPr>
-          <w:lang w:val="en-US"/>
-        </w:rPr>
-        <w:t>AzCopy</w:t>
-      </w:r>
-      <w:proofErr w:type="spellEnd"/>
+        <w:t>%programfiles(x86)%\Microsoft SDKs\Azure\AzCopy</w:t>
+      </w:r>
     </w:p>
     <w:p>
       <w:pPr>
@@ -1218,48 +1148,20 @@
         <w:rPr>
           <w:lang w:val="en-US"/>
         </w:rPr>
-        <w:t xml:space="preserve">you are running </w:t>
-      </w:r>
-      <w:proofErr w:type="spellStart"/>
-      <w:r>
-        <w:rPr>
-          <w:lang w:val="en-US"/>
-        </w:rPr>
-        <w:t>powershell</w:t>
-      </w:r>
-      <w:proofErr w:type="spellEnd"/>
-      <w:r>
-        <w:rPr>
-          <w:lang w:val="en-US"/>
-        </w:rPr>
-        <w:t xml:space="preserve"> as Admin</w:t>
-      </w:r>
-    </w:p>
-    <w:p>
-      <w:pPr>
-        <w:rPr>
-          <w:lang w:val="en-US"/>
-        </w:rPr>
-      </w:pPr>
-      <w:r>
-        <w:rPr>
-          <w:lang w:val="en-US"/>
-        </w:rPr>
-        <w:t>Execution time is improved by running from an Azure Virtual Machine (blobs/</w:t>
-      </w:r>
-      <w:proofErr w:type="spellStart"/>
-      <w:r>
-        <w:rPr>
-          <w:lang w:val="en-US"/>
-        </w:rPr>
-        <w:t>sql</w:t>
-      </w:r>
-      <w:proofErr w:type="spellEnd"/>
-      <w:r>
-        <w:rPr>
-          <w:lang w:val="en-US"/>
-        </w:rPr>
-        <w:t xml:space="preserve"> never have to leave the Azure environment).</w:t>
+        <w:t>you are running powershell as Admin</w:t>
+      </w:r>
+    </w:p>
+    <w:p>
+      <w:pPr>
+        <w:rPr>
+          <w:lang w:val="en-US"/>
+        </w:rPr>
+      </w:pPr>
+      <w:r>
+        <w:rPr>
+          <w:lang w:val="en-US"/>
+        </w:rPr>
+        <w:t>Execution time is improved by running from an Azure Virtual Machine (blobs/sql never have to leave the Azure environment).</w:t>
       </w:r>
     </w:p>
     <w:p>
@@ -1368,17 +1270,8 @@
           <w:rFonts w:ascii="Calibri" w:hAnsi="Calibri"/>
           <w:lang w:val="en-US" w:eastAsia="pt-PT"/>
         </w:rPr>
-        <w:t xml:space="preserve"> using Azure </w:t>
-      </w:r>
-      <w:proofErr w:type="spellStart"/>
-      <w:r>
-        <w:rPr>
-          <w:rFonts w:ascii="Calibri" w:hAnsi="Calibri"/>
-          <w:lang w:val="en-US" w:eastAsia="pt-PT"/>
-        </w:rPr>
-        <w:t>Powershell</w:t>
-      </w:r>
-      <w:proofErr w:type="spellEnd"/>
+        <w:t xml:space="preserve"> using Azure Powershell</w:t>
+      </w:r>
     </w:p>
     <w:p>
       <w:pPr>
@@ -1407,17 +1300,8 @@
           <w:rFonts w:ascii="Calibri" w:hAnsi="Calibri"/>
           <w:lang w:val="en-US" w:eastAsia="pt-PT"/>
         </w:rPr>
-        <w:t xml:space="preserve">using Azure </w:t>
-      </w:r>
-      <w:proofErr w:type="spellStart"/>
-      <w:r>
-        <w:rPr>
-          <w:rFonts w:ascii="Calibri" w:hAnsi="Calibri"/>
-          <w:lang w:val="en-US" w:eastAsia="pt-PT"/>
-        </w:rPr>
-        <w:t>Powershell</w:t>
-      </w:r>
-      <w:proofErr w:type="spellEnd"/>
+        <w:t>using Azure Powershell</w:t>
+      </w:r>
     </w:p>
     <w:p>
       <w:pPr>
@@ -1446,17 +1330,8 @@
           <w:rFonts w:ascii="Calibri" w:hAnsi="Calibri"/>
           <w:lang w:val="en-US" w:eastAsia="pt-PT"/>
         </w:rPr>
-        <w:t xml:space="preserve"> using Azure </w:t>
-      </w:r>
-      <w:proofErr w:type="spellStart"/>
-      <w:r>
-        <w:rPr>
-          <w:rFonts w:ascii="Calibri" w:hAnsi="Calibri"/>
-          <w:lang w:val="en-US" w:eastAsia="pt-PT"/>
-        </w:rPr>
-        <w:t>Powershell</w:t>
-      </w:r>
-      <w:proofErr w:type="spellEnd"/>
+        <w:t xml:space="preserve"> using Azure Powershell</w:t>
+      </w:r>
     </w:p>
     <w:p>
       <w:pPr>
@@ -1481,7 +1356,6 @@
         <w:t xml:space="preserve">Extract the Tenant Table Storage using </w:t>
       </w:r>
       <w:hyperlink r:id="rId10" w:history="1">
-        <w:proofErr w:type="spellStart"/>
         <w:r>
           <w:rPr>
             <w:rStyle w:val="Hyperlink"/>
@@ -1490,7 +1364,6 @@
           </w:rPr>
           <w:t>azCopy</w:t>
         </w:r>
-        <w:proofErr w:type="spellEnd"/>
       </w:hyperlink>
     </w:p>
     <w:p>
@@ -1534,23 +1407,7 @@
           <w:rFonts w:ascii="Calibri" w:hAnsi="Calibri"/>
           <w:lang w:val="en-US" w:eastAsia="pt-PT"/>
         </w:rPr>
-        <w:t>(</w:t>
-      </w:r>
-      <w:proofErr w:type="spellStart"/>
-      <w:r>
-        <w:rPr>
-          <w:rFonts w:ascii="Calibri" w:hAnsi="Calibri"/>
-          <w:lang w:val="en-US" w:eastAsia="pt-PT"/>
-        </w:rPr>
-        <w:t>UsersInsertStatements.sql</w:t>
-      </w:r>
-      <w:proofErr w:type="spellEnd"/>
-      <w:r>
-        <w:rPr>
-          <w:rFonts w:ascii="Calibri" w:hAnsi="Calibri"/>
-          <w:lang w:val="en-US" w:eastAsia="pt-PT"/>
-        </w:rPr>
-        <w:t xml:space="preserve">) </w:t>
+        <w:t xml:space="preserve">(UsersInsertStatements.sql) </w:t>
       </w:r>
       <w:r>
         <w:rPr>
@@ -1656,23 +1513,7 @@
           <w:rFonts w:ascii="Calibri" w:hAnsi="Calibri"/>
           <w:lang w:val="en-US" w:eastAsia="pt-PT"/>
         </w:rPr>
-        <w:t xml:space="preserve">Import data to </w:t>
-      </w:r>
-      <w:proofErr w:type="spellStart"/>
-      <w:r>
-        <w:rPr>
-          <w:rFonts w:ascii="Calibri" w:hAnsi="Calibri"/>
-          <w:lang w:val="en-US" w:eastAsia="pt-PT"/>
-        </w:rPr>
-        <w:t>Sql</w:t>
-      </w:r>
-      <w:proofErr w:type="spellEnd"/>
-      <w:r>
-        <w:rPr>
-          <w:rFonts w:ascii="Calibri" w:hAnsi="Calibri"/>
-          <w:lang w:val="en-US" w:eastAsia="pt-PT"/>
-        </w:rPr>
-        <w:t xml:space="preserve"> Database using the BCP utility</w:t>
+        <w:t>Import data to Sql Database using the BCP utility</w:t>
       </w:r>
     </w:p>
     <w:p>
@@ -1695,23 +1536,7 @@
           <w:rFonts w:ascii="Calibri" w:hAnsi="Calibri"/>
           <w:lang w:val="en-US" w:eastAsia="pt-PT"/>
         </w:rPr>
-        <w:t xml:space="preserve">Using the </w:t>
-      </w:r>
-      <w:proofErr w:type="spellStart"/>
-      <w:r>
-        <w:rPr>
-          <w:rFonts w:ascii="Calibri" w:hAnsi="Calibri"/>
-          <w:lang w:val="en-US" w:eastAsia="pt-PT"/>
-        </w:rPr>
-        <w:t>powershell</w:t>
-      </w:r>
-      <w:proofErr w:type="spellEnd"/>
-      <w:r>
-        <w:rPr>
-          <w:rFonts w:ascii="Calibri" w:hAnsi="Calibri"/>
-          <w:lang w:val="en-US" w:eastAsia="pt-PT"/>
-        </w:rPr>
-        <w:t xml:space="preserve"> </w:t>
+        <w:t xml:space="preserve">Using the powershell </w:t>
       </w:r>
       <w:r>
         <w:rPr>
@@ -1801,17 +1626,8 @@
           <w:rFonts w:ascii="Calibri" w:hAnsi="Calibri"/>
           <w:lang w:val="en-US" w:eastAsia="pt-PT"/>
         </w:rPr>
-        <w:t xml:space="preserve">Import table storage using </w:t>
-      </w:r>
-      <w:proofErr w:type="spellStart"/>
-      <w:r>
-        <w:rPr>
-          <w:rFonts w:ascii="Calibri" w:hAnsi="Calibri"/>
-          <w:lang w:val="en-US" w:eastAsia="pt-PT"/>
-        </w:rPr>
-        <w:t>azCopy</w:t>
-      </w:r>
-      <w:proofErr w:type="spellEnd"/>
+        <w:t>Import table storage using azCopy</w:t>
+      </w:r>
     </w:p>
     <w:p>
       <w:pPr>
@@ -1839,23 +1655,7 @@
           <w:rFonts w:ascii="Calibri" w:hAnsi="Calibri"/>
           <w:lang w:val="en-US" w:eastAsia="pt-PT"/>
         </w:rPr>
-        <w:t xml:space="preserve">script </w:t>
-      </w:r>
-      <w:proofErr w:type="spellStart"/>
-      <w:r>
-        <w:rPr>
-          <w:rFonts w:ascii="Calibri" w:hAnsi="Calibri"/>
-          <w:lang w:val="en-US" w:eastAsia="pt-PT"/>
-        </w:rPr>
-        <w:t>UsersInsertStatements.sql</w:t>
-      </w:r>
-      <w:proofErr w:type="spellEnd"/>
-      <w:r>
-        <w:rPr>
-          <w:rFonts w:ascii="Calibri" w:hAnsi="Calibri"/>
-          <w:lang w:val="en-US" w:eastAsia="pt-PT"/>
-        </w:rPr>
-        <w:t xml:space="preserve"> </w:t>
+        <w:t xml:space="preserve">script UsersInsertStatements.sql </w:t>
       </w:r>
       <w:r>
         <w:rPr>
@@ -1898,17 +1698,8 @@
           <w:rFonts w:ascii="Calibri" w:hAnsi="Calibri"/>
           <w:lang w:val="en-US" w:eastAsia="pt-PT"/>
         </w:rPr>
-        <w:t xml:space="preserve">Rebuild the Database </w:t>
-      </w:r>
-      <w:proofErr w:type="spellStart"/>
-      <w:r>
-        <w:rPr>
-          <w:rFonts w:ascii="Calibri" w:hAnsi="Calibri"/>
-          <w:lang w:val="en-US" w:eastAsia="pt-PT"/>
-        </w:rPr>
-        <w:t>Indexs</w:t>
-      </w:r>
-      <w:proofErr w:type="spellEnd"/>
+        <w:t>Rebuild the Database Indexs</w:t>
+      </w:r>
     </w:p>
     <w:p>
       <w:pPr>
@@ -2195,6 +1986,52 @@
     </w:p>
     <w:p>
       <w:pPr>
+        <w:pStyle w:val="ListParagraph"/>
+        <w:rPr>
+          <w:rFonts w:cs="Arial"/>
+          <w:lang w:val="en-US"/>
+        </w:rPr>
+      </w:pPr>
+    </w:p>
+    <w:p>
+      <w:pPr>
+        <w:numPr>
+          <w:ilvl w:val="0"/>
+          <w:numId w:val="7"/>
+        </w:numPr>
+        <w:spacing w:after="0" w:line="240" w:lineRule="auto"/>
+        <w:jc w:val="left"/>
+        <w:textAlignment w:val="center"/>
+        <w:rPr>
+          <w:rFonts w:cs="Arial"/>
+          <w:lang w:val="en-US"/>
+        </w:rPr>
+      </w:pPr>
+      <w:r>
+        <w:rPr>
+          <w:rFonts w:cs="Arial"/>
+          <w:lang w:val="en-US"/>
+        </w:rPr>
+        <w:t xml:space="preserve">Tenants are </w:t>
+      </w:r>
+      <w:r>
+        <w:rPr>
+          <w:rFonts w:cs="Arial"/>
+          <w:b/>
+          <w:lang w:val="en-US"/>
+        </w:rPr>
+        <w:t>always</w:t>
+      </w:r>
+      <w:r>
+        <w:rPr>
+          <w:rFonts w:cs="Arial"/>
+          <w:lang w:val="en-US"/>
+        </w:rPr>
+        <w:t xml:space="preserve"> created as Demo type. Ensure you switch them to the correct type when the migration is finished, if they are Full or Template in the origin account.</w:t>
+      </w:r>
+    </w:p>
+    <w:p>
+      <w:pPr>
         <w:spacing w:after="0" w:line="240" w:lineRule="auto"/>
         <w:ind w:left="1080"/>
         <w:jc w:val="left"/>
@@ -2301,19 +2138,8 @@
           <w:szCs w:val="20"/>
           <w:lang w:val="en" w:eastAsia="pt-PT"/>
         </w:rPr>
-        <w:t>Login-</w:t>
-      </w:r>
-      <w:proofErr w:type="spellStart"/>
-      <w:r>
-        <w:rPr>
-          <w:rFonts w:ascii="Courier New" w:hAnsi="Courier New" w:cs="Courier New"/>
-          <w:sz w:val="20"/>
-          <w:szCs w:val="20"/>
-          <w:lang w:val="en" w:eastAsia="pt-PT"/>
-        </w:rPr>
-        <w:t>AzureRmAccount</w:t>
-      </w:r>
-      <w:proofErr w:type="spellEnd"/>
+        <w:t>Login-AzureRmAccount</w:t>
+      </w:r>
     </w:p>
     <w:p>
       <w:pPr>
@@ -2378,7 +2204,6 @@
           <w:lang w:val="en"/>
         </w:rPr>
       </w:pPr>
-      <w:proofErr w:type="spellStart"/>
       <w:r>
         <w:rPr>
           <w:b/>
@@ -2386,7 +2211,6 @@
         </w:rPr>
         <w:t>WebsiteName</w:t>
       </w:r>
-      <w:proofErr w:type="spellEnd"/>
       <w:r>
         <w:rPr>
           <w:b/>
@@ -2415,27 +2239,54 @@
           <w:lang w:val="en"/>
         </w:rPr>
       </w:pPr>
-      <w:proofErr w:type="spellStart"/>
       <w:r>
         <w:rPr>
           <w:b/>
           <w:lang w:val="en"/>
         </w:rPr>
-        <w:t>Subscription</w:t>
+        <w:t>SubscriptionName</w:t>
       </w:r>
       <w:r>
         <w:rPr>
           <w:b/>
           <w:lang w:val="en"/>
         </w:rPr>
-        <w:t>Name</w:t>
-      </w:r>
-      <w:proofErr w:type="spellEnd"/>
-      <w:r>
+        <w:t xml:space="preserve"> [text]</w:t>
+      </w:r>
+    </w:p>
+    <w:p>
+      <w:pPr>
+        <w:rPr>
+          <w:lang w:val="en"/>
+        </w:rPr>
+      </w:pPr>
+      <w:r>
+        <w:rPr>
+          <w:lang w:val="en"/>
+        </w:rPr>
+        <w:t>The name of the Azure subscription (analogous to other -SubscriptionName in Azure Powershell)</w:t>
+      </w:r>
+    </w:p>
+    <w:p>
+      <w:pPr>
         <w:rPr>
           <w:b/>
           <w:lang w:val="en"/>
         </w:rPr>
+      </w:pPr>
+      <w:r>
+        <w:rPr>
+          <w:b/>
+          <w:lang w:val="en"/>
+        </w:rPr>
+        <w:lastRenderedPageBreak/>
+        <w:t>ResourceGroupName</w:t>
+      </w:r>
+      <w:r>
+        <w:rPr>
+          <w:b/>
+          <w:lang w:val="en"/>
+        </w:rPr>
         <w:t xml:space="preserve"> [text]</w:t>
       </w:r>
     </w:p>
@@ -2449,125 +2300,7 @@
         <w:rPr>
           <w:lang w:val="en"/>
         </w:rPr>
-        <w:t>The name of the Azure subscription (analogous to other -</w:t>
-      </w:r>
-      <w:proofErr w:type="spellStart"/>
-      <w:r>
-        <w:rPr>
-          <w:lang w:val="en"/>
-        </w:rPr>
-        <w:t>SubscriptionName</w:t>
-      </w:r>
-      <w:proofErr w:type="spellEnd"/>
-      <w:r>
-        <w:rPr>
-          <w:lang w:val="en"/>
-        </w:rPr>
-        <w:t xml:space="preserve"> in Azure </w:t>
-      </w:r>
-      <w:proofErr w:type="spellStart"/>
-      <w:r>
-        <w:rPr>
-          <w:lang w:val="en"/>
-        </w:rPr>
-        <w:t>Powershell</w:t>
-      </w:r>
-      <w:proofErr w:type="spellEnd"/>
-      <w:r>
-        <w:rPr>
-          <w:lang w:val="en"/>
-        </w:rPr>
-        <w:t>)</w:t>
-      </w:r>
-    </w:p>
-    <w:p>
-      <w:pPr>
-        <w:rPr>
-          <w:b/>
-          <w:lang w:val="en"/>
-        </w:rPr>
-      </w:pPr>
-      <w:proofErr w:type="spellStart"/>
-      <w:r>
-        <w:rPr>
-          <w:b/>
-          <w:lang w:val="en"/>
-        </w:rPr>
-        <w:t>ResourceGroup</w:t>
-      </w:r>
-      <w:r>
-        <w:rPr>
-          <w:b/>
-          <w:lang w:val="en"/>
-        </w:rPr>
-        <w:t>Name</w:t>
-      </w:r>
-      <w:proofErr w:type="spellEnd"/>
-      <w:r>
-        <w:rPr>
-          <w:b/>
-          <w:lang w:val="en"/>
-        </w:rPr>
-        <w:t xml:space="preserve"> [text]</w:t>
-      </w:r>
-    </w:p>
-    <w:p>
-      <w:pPr>
-        <w:rPr>
-          <w:lang w:val="en"/>
-        </w:rPr>
-      </w:pPr>
-      <w:r>
-        <w:rPr>
-          <w:lang w:val="en"/>
-        </w:rPr>
-        <w:t xml:space="preserve">The name of the Azure </w:t>
-      </w:r>
-      <w:r>
-        <w:rPr>
-          <w:lang w:val="en"/>
-        </w:rPr>
-        <w:t>resource group</w:t>
-      </w:r>
-      <w:r>
-        <w:rPr>
-          <w:lang w:val="en"/>
-        </w:rPr>
-        <w:t xml:space="preserve"> (analogous to other -</w:t>
-      </w:r>
-      <w:proofErr w:type="spellStart"/>
-      <w:r>
-        <w:rPr>
-          <w:lang w:val="en"/>
-        </w:rPr>
-        <w:t>ResourceGroup</w:t>
-      </w:r>
-      <w:r>
-        <w:rPr>
-          <w:lang w:val="en"/>
-        </w:rPr>
-        <w:t>Name</w:t>
-      </w:r>
-      <w:proofErr w:type="spellEnd"/>
-      <w:r>
-        <w:rPr>
-          <w:lang w:val="en"/>
-        </w:rPr>
-        <w:t xml:space="preserve"> in Azure </w:t>
-      </w:r>
-      <w:proofErr w:type="spellStart"/>
-      <w:r>
-        <w:rPr>
-          <w:lang w:val="en"/>
-        </w:rPr>
-        <w:t>Powershell</w:t>
-      </w:r>
-      <w:proofErr w:type="spellEnd"/>
-      <w:r>
-        <w:rPr>
-          <w:lang w:val="en"/>
-        </w:rPr>
-        <w:t>)</w:t>
+        <w:t>The name of the Azure resource group (analogous to other -ResourceGroupName in Azure Powershell)</w:t>
       </w:r>
     </w:p>
     <w:p>
@@ -2719,53 +2452,12 @@
         </w:rPr>
         <w:t>-</w:t>
       </w:r>
-      <w:proofErr w:type="spellStart"/>
       <w:r>
         <w:rPr>
           <w:rStyle w:val="pun"/>
           <w:lang w:val="en"/>
         </w:rPr>
-        <w:t>WebsiteName</w:t>
-      </w:r>
-      <w:proofErr w:type="spellEnd"/>
-      <w:r>
-        <w:rPr>
-          <w:rStyle w:val="pun"/>
-          <w:lang w:val="en"/>
-        </w:rPr>
-        <w:t xml:space="preserve"> https:\\waomnia12345.azurewebsites.net -</w:t>
-      </w:r>
-      <w:proofErr w:type="spellStart"/>
-      <w:r>
-        <w:rPr>
-          <w:rStyle w:val="pun"/>
-          <w:lang w:val="en"/>
-        </w:rPr>
-        <w:t>SubscriptionName</w:t>
-      </w:r>
-      <w:proofErr w:type="spellEnd"/>
-      <w:r>
-        <w:rPr>
-          <w:rStyle w:val="pun"/>
-          <w:lang w:val="en"/>
-        </w:rPr>
-        <w:t xml:space="preserve"> omnia12345 -</w:t>
-      </w:r>
-      <w:proofErr w:type="spellStart"/>
-      <w:r>
-        <w:rPr>
-          <w:rStyle w:val="pun"/>
-          <w:lang w:val="en"/>
-        </w:rPr>
-        <w:t>ResourceGroupName</w:t>
-      </w:r>
-      <w:proofErr w:type="spellEnd"/>
-      <w:r>
-        <w:rPr>
-          <w:rStyle w:val="pun"/>
-          <w:lang w:val="en"/>
-        </w:rPr>
-        <w:t xml:space="preserve"> omnia12345</w:t>
+        <w:t>WebsiteName https:\\waomnia12345.azurewebsites.net -SubscriptionName omnia12345 -ResourceGroupName omnia12345</w:t>
       </w:r>
     </w:p>
     <w:p>
@@ -2895,19 +2587,8 @@
           <w:szCs w:val="20"/>
           <w:lang w:val="en" w:eastAsia="pt-PT"/>
         </w:rPr>
-        <w:t>Login-</w:t>
-      </w:r>
-      <w:proofErr w:type="spellStart"/>
-      <w:r>
-        <w:rPr>
-          <w:rFonts w:ascii="Courier New" w:hAnsi="Courier New" w:cs="Courier New"/>
-          <w:sz w:val="20"/>
-          <w:szCs w:val="20"/>
-          <w:lang w:val="en" w:eastAsia="pt-PT"/>
-        </w:rPr>
-        <w:t>AzureRmAccount</w:t>
-      </w:r>
-      <w:proofErr w:type="spellEnd"/>
+        <w:t>Login-AzureRmAccount</w:t>
+      </w:r>
     </w:p>
     <w:p>
       <w:pPr>
@@ -2964,13 +2645,7 @@
         <w:rPr>
           <w:lang w:val="en"/>
         </w:rPr>
-        <w:t>The tenant code</w:t>
-      </w:r>
-      <w:r>
-        <w:rPr>
-          <w:lang w:val="en"/>
-        </w:rPr>
-        <w:t xml:space="preserve"> (GUID).</w:t>
+        <w:t>The tenant code (GUID).</w:t>
       </w:r>
     </w:p>
     <w:p>
@@ -2980,7 +2655,6 @@
           <w:lang w:val="en"/>
         </w:rPr>
       </w:pPr>
-      <w:proofErr w:type="spellStart"/>
       <w:r>
         <w:rPr>
           <w:b/>
@@ -2988,7 +2662,6 @@
         </w:rPr>
         <w:t>WebsiteName</w:t>
       </w:r>
-      <w:proofErr w:type="spellEnd"/>
       <w:r>
         <w:rPr>
           <w:b/>
@@ -3017,7 +2690,6 @@
           <w:lang w:val="en"/>
         </w:rPr>
       </w:pPr>
-      <w:proofErr w:type="spellStart"/>
       <w:r>
         <w:rPr>
           <w:b/>
@@ -3025,7 +2697,6 @@
         </w:rPr>
         <w:t>SubscriptionName</w:t>
       </w:r>
-      <w:proofErr w:type="spellEnd"/>
       <w:r>
         <w:rPr>
           <w:b/>
@@ -3044,35 +2715,7 @@
         <w:rPr>
           <w:lang w:val="en"/>
         </w:rPr>
-        <w:t>The name of the Azure subscription (analogous to other -</w:t>
-      </w:r>
-      <w:proofErr w:type="spellStart"/>
-      <w:r>
-        <w:rPr>
-          <w:lang w:val="en"/>
-        </w:rPr>
-        <w:t>SubscriptionName</w:t>
-      </w:r>
-      <w:proofErr w:type="spellEnd"/>
-      <w:r>
-        <w:rPr>
-          <w:lang w:val="en"/>
-        </w:rPr>
-        <w:t xml:space="preserve"> in Azure </w:t>
-      </w:r>
-      <w:proofErr w:type="spellStart"/>
-      <w:r>
-        <w:rPr>
-          <w:lang w:val="en"/>
-        </w:rPr>
-        <w:t>Powershell</w:t>
-      </w:r>
-      <w:proofErr w:type="spellEnd"/>
-      <w:r>
-        <w:rPr>
-          <w:lang w:val="en"/>
-        </w:rPr>
-        <w:t>)</w:t>
+        <w:t>The name of the Azure subscription (analogous to other -SubscriptionName in Azure Powershell)</w:t>
       </w:r>
     </w:p>
     <w:p>
@@ -3082,7 +2725,6 @@
           <w:lang w:val="en"/>
         </w:rPr>
       </w:pPr>
-      <w:proofErr w:type="spellStart"/>
       <w:r>
         <w:rPr>
           <w:b/>
@@ -3090,7 +2732,6 @@
         </w:rPr>
         <w:t>ResourceGroupName</w:t>
       </w:r>
-      <w:proofErr w:type="spellEnd"/>
       <w:r>
         <w:rPr>
           <w:b/>
@@ -3109,35 +2750,7 @@
         <w:rPr>
           <w:lang w:val="en"/>
         </w:rPr>
-        <w:t>The name of the Azure resource group (analogous to other -</w:t>
-      </w:r>
-      <w:proofErr w:type="spellStart"/>
-      <w:r>
-        <w:rPr>
-          <w:lang w:val="en"/>
-        </w:rPr>
-        <w:t>ResourceGroupName</w:t>
-      </w:r>
-      <w:proofErr w:type="spellEnd"/>
-      <w:r>
-        <w:rPr>
-          <w:lang w:val="en"/>
-        </w:rPr>
-        <w:t xml:space="preserve"> in Azure </w:t>
-      </w:r>
-      <w:proofErr w:type="spellStart"/>
-      <w:r>
-        <w:rPr>
-          <w:lang w:val="en"/>
-        </w:rPr>
-        <w:t>Powershell</w:t>
-      </w:r>
-      <w:proofErr w:type="spellEnd"/>
-      <w:r>
-        <w:rPr>
-          <w:lang w:val="en"/>
-        </w:rPr>
-        <w:t>)</w:t>
+        <w:t>The name of the Azure resource group (analogous to other -ResourceGroupName in Azure Powershell)</w:t>
       </w:r>
     </w:p>
     <w:p>
@@ -3147,34 +2760,59 @@
           <w:lang w:val="en"/>
         </w:rPr>
       </w:pPr>
-      <w:proofErr w:type="spellStart"/>
       <w:r>
         <w:rPr>
           <w:b/>
           <w:lang w:val="en"/>
         </w:rPr>
-        <w:t>shortcode</w:t>
-      </w:r>
-      <w:proofErr w:type="spellEnd"/>
-      <w:r>
+        <w:t>shortcode [text]</w:t>
+      </w:r>
+    </w:p>
+    <w:p>
+      <w:pPr>
+        <w:rPr>
+          <w:lang w:val="en"/>
+        </w:rPr>
+      </w:pPr>
+      <w:r>
+        <w:rPr>
+          <w:lang w:val="en"/>
+        </w:rPr>
+        <w:t xml:space="preserve">The tenant short code, that will be created </w:t>
+      </w:r>
+      <w:r>
+        <w:rPr>
+          <w:lang w:val="en"/>
+        </w:rPr>
+        <w:t>in the destination subscription</w:t>
+      </w:r>
+    </w:p>
+    <w:p>
+      <w:pPr>
         <w:rPr>
           <w:b/>
           <w:lang w:val="en"/>
         </w:rPr>
-        <w:t xml:space="preserve"> [text]</w:t>
-      </w:r>
-    </w:p>
-    <w:p>
-      <w:pPr>
-        <w:rPr>
-          <w:lang w:val="en"/>
-        </w:rPr>
-      </w:pPr>
-      <w:r>
-        <w:rPr>
-          <w:lang w:val="en"/>
-        </w:rPr>
-        <w:t xml:space="preserve">The tenant short code, that will be created </w:t>
+      </w:pPr>
+      <w:r>
+        <w:rPr>
+          <w:b/>
+          <w:lang w:val="en"/>
+        </w:rPr>
+        <w:t>tenantname [text]</w:t>
+      </w:r>
+    </w:p>
+    <w:p>
+      <w:pPr>
+        <w:rPr>
+          <w:lang w:val="en"/>
+        </w:rPr>
+      </w:pPr>
+      <w:r>
+        <w:rPr>
+          <w:lang w:val="en"/>
+        </w:rPr>
+        <w:t xml:space="preserve">The tenant name, that will be created </w:t>
       </w:r>
       <w:r>
         <w:rPr>
@@ -3190,34 +2828,285 @@
           <w:lang w:val="en"/>
         </w:rPr>
       </w:pPr>
-      <w:proofErr w:type="spellStart"/>
       <w:r>
         <w:rPr>
           <w:b/>
           <w:lang w:val="en"/>
         </w:rPr>
-        <w:t>tenantname</w:t>
-      </w:r>
-      <w:proofErr w:type="spellEnd"/>
+        <w:t>maxNumberOfUsers [int]</w:t>
+      </w:r>
       <w:r>
         <w:rPr>
           <w:b/>
           <w:lang w:val="en"/>
         </w:rPr>
-        <w:t xml:space="preserve"> [text]</w:t>
-      </w:r>
-    </w:p>
-    <w:p>
-      <w:pPr>
-        <w:rPr>
-          <w:lang w:val="en"/>
-        </w:rPr>
-      </w:pPr>
-      <w:r>
-        <w:rPr>
-          <w:lang w:val="en"/>
-        </w:rPr>
-        <w:t xml:space="preserve">The tenant name, that will be created </w:t>
+        <w:t xml:space="preserve"> (Optional – Default value 10)</w:t>
+      </w:r>
+    </w:p>
+    <w:p>
+      <w:pPr>
+        <w:rPr>
+          <w:lang w:val="en"/>
+        </w:rPr>
+      </w:pPr>
+      <w:r>
+        <w:rPr>
+          <w:lang w:val="en"/>
+        </w:rPr>
+        <w:t>The maximum number of users that ca</w:t>
+      </w:r>
+      <w:r>
+        <w:rPr>
+          <w:lang w:val="en"/>
+        </w:rPr>
+        <w:t>n be created in the new account</w:t>
+      </w:r>
+    </w:p>
+    <w:p>
+      <w:pPr>
+        <w:rPr>
+          <w:b/>
+          <w:lang w:val="en-US"/>
+        </w:rPr>
+      </w:pPr>
+      <w:r>
+        <w:rPr>
+          <w:b/>
+          <w:lang w:val="en"/>
+        </w:rPr>
+        <w:t>subGroupCode [text]</w:t>
+      </w:r>
+      <w:r>
+        <w:rPr>
+          <w:b/>
+          <w:lang w:val="en"/>
+        </w:rPr>
+        <w:t xml:space="preserve"> (Optional – Default value “DefaultSubGroup”)</w:t>
+      </w:r>
+    </w:p>
+    <w:p>
+      <w:pPr>
+        <w:rPr>
+          <w:lang w:val="en"/>
+        </w:rPr>
+      </w:pPr>
+      <w:r>
+        <w:rPr>
+          <w:lang w:val="en"/>
+        </w:rPr>
+        <w:t>The Sub Group Code that the tenant will be part of. The sub group should already ex</w:t>
+      </w:r>
+      <w:r>
+        <w:rPr>
+          <w:lang w:val="en"/>
+        </w:rPr>
+        <w:t>ist in the destination account</w:t>
+      </w:r>
+    </w:p>
+    <w:p>
+      <w:pPr>
+        <w:rPr>
+          <w:b/>
+          <w:lang w:val="en"/>
+        </w:rPr>
+      </w:pPr>
+      <w:r>
+        <w:rPr>
+          <w:b/>
+          <w:lang w:val="en"/>
+        </w:rPr>
+        <w:t>tenantAdmin [text]</w:t>
+      </w:r>
+    </w:p>
+    <w:p>
+      <w:pPr>
+        <w:rPr>
+          <w:lang w:val="en"/>
+        </w:rPr>
+      </w:pPr>
+      <w:r>
+        <w:rPr>
+          <w:lang w:val="en"/>
+        </w:rPr>
+        <w:t xml:space="preserve">The user that will </w:t>
+      </w:r>
+      <w:r>
+        <w:rPr>
+          <w:lang w:val="en"/>
+        </w:rPr>
+        <w:t xml:space="preserve">be created </w:t>
+      </w:r>
+      <w:r>
+        <w:rPr>
+          <w:lang w:val="en"/>
+        </w:rPr>
+        <w:t>as</w:t>
+      </w:r>
+      <w:r>
+        <w:rPr>
+          <w:lang w:val="en"/>
+        </w:rPr>
+        <w:t xml:space="preserve"> the tenant Admin</w:t>
+      </w:r>
+      <w:bookmarkStart w:id="8" w:name="_GoBack"/>
+      <w:bookmarkEnd w:id="8"/>
+    </w:p>
+    <w:p>
+      <w:pPr>
+        <w:rPr>
+          <w:b/>
+          <w:lang w:val="en"/>
+        </w:rPr>
+      </w:pPr>
+      <w:r>
+        <w:rPr>
+          <w:b/>
+          <w:lang w:val="en"/>
+        </w:rPr>
+        <w:t>tenantAdminPwd [text]</w:t>
+      </w:r>
+      <w:r>
+        <w:rPr>
+          <w:b/>
+          <w:lang w:val="en"/>
+        </w:rPr>
+        <w:t xml:space="preserve"> (Optional)</w:t>
+      </w:r>
+    </w:p>
+    <w:p>
+      <w:pPr>
+        <w:rPr>
+          <w:lang w:val="en"/>
+        </w:rPr>
+      </w:pPr>
+      <w:r>
+        <w:rPr>
+          <w:lang w:val="en"/>
+        </w:rPr>
+        <w:t xml:space="preserve">The password for the user that will </w:t>
+      </w:r>
+      <w:r>
+        <w:rPr>
+          <w:lang w:val="en"/>
+        </w:rPr>
+        <w:t xml:space="preserve">be created </w:t>
+      </w:r>
+      <w:r>
+        <w:rPr>
+          <w:lang w:val="en"/>
+        </w:rPr>
+        <w:t>as</w:t>
+      </w:r>
+      <w:r>
+        <w:rPr>
+          <w:lang w:val="en"/>
+        </w:rPr>
+        <w:t xml:space="preserve"> the tenant Admin</w:t>
+      </w:r>
+      <w:r>
+        <w:rPr>
+          <w:lang w:val="en"/>
+        </w:rPr>
+        <w:t>. If omitted, user will be associated to the tenant, if they exist; otherwise, the password will be randomly generated and sent to their email (should be valid)</w:t>
+      </w:r>
+    </w:p>
+    <w:p>
+      <w:pPr>
+        <w:rPr>
+          <w:b/>
+          <w:lang w:val="en"/>
+        </w:rPr>
+      </w:pPr>
+      <w:r>
+        <w:rPr>
+          <w:b/>
+          <w:lang w:val="en"/>
+        </w:rPr>
+        <w:t>oem [text]</w:t>
+      </w:r>
+    </w:p>
+    <w:p>
+      <w:pPr>
+        <w:rPr>
+          <w:lang w:val="en"/>
+        </w:rPr>
+      </w:pPr>
+      <w:r>
+        <w:rPr>
+          <w:lang w:val="en"/>
+        </w:rPr>
+        <w:t xml:space="preserve">The code of the OEM the tenant will be </w:t>
+      </w:r>
+      <w:r>
+        <w:rPr>
+          <w:lang w:val="en"/>
+        </w:rPr>
+        <w:t>assigned to</w:t>
+      </w:r>
+      <w:r>
+        <w:rPr>
+          <w:lang w:val="en"/>
+        </w:rPr>
+        <w:t xml:space="preserve">. The </w:t>
+      </w:r>
+      <w:r>
+        <w:rPr>
+          <w:lang w:val="en"/>
+        </w:rPr>
+        <w:t>OEM</w:t>
+      </w:r>
+      <w:r>
+        <w:rPr>
+          <w:lang w:val="en"/>
+        </w:rPr>
+        <w:t xml:space="preserve"> should already ex</w:t>
+      </w:r>
+      <w:r>
+        <w:rPr>
+          <w:lang w:val="en"/>
+        </w:rPr>
+        <w:t>ist in the destination account</w:t>
+      </w:r>
+    </w:p>
+    <w:p>
+      <w:pPr>
+        <w:rPr>
+          <w:b/>
+          <w:lang w:val="en"/>
+        </w:rPr>
+      </w:pPr>
+      <w:r>
+        <w:rPr>
+          <w:b/>
+          <w:lang w:val="en"/>
+        </w:rPr>
+        <w:lastRenderedPageBreak/>
+        <w:t>master [text]</w:t>
+      </w:r>
+    </w:p>
+    <w:p>
+      <w:pPr>
+        <w:rPr>
+          <w:lang w:val="en"/>
+        </w:rPr>
+      </w:pPr>
+      <w:r>
+        <w:rPr>
+          <w:lang w:val="en"/>
+        </w:rPr>
+        <w:t>An user with Admin</w:t>
+      </w:r>
+      <w:r>
+        <w:rPr>
+          <w:lang w:val="en"/>
+        </w:rPr>
+        <w:t>istrator</w:t>
+      </w:r>
+      <w:r>
+        <w:rPr>
+          <w:lang w:val="en"/>
+        </w:rPr>
+        <w:t xml:space="preserve"> Role </w:t>
       </w:r>
       <w:r>
         <w:rPr>
@@ -3233,377 +3122,12 @@
           <w:lang w:val="en"/>
         </w:rPr>
       </w:pPr>
-      <w:proofErr w:type="spellStart"/>
       <w:r>
         <w:rPr>
           <w:b/>
           <w:lang w:val="en"/>
         </w:rPr>
-        <w:t>maxNumberOfUsers</w:t>
-      </w:r>
-      <w:proofErr w:type="spellEnd"/>
-      <w:r>
-        <w:rPr>
-          <w:b/>
-          <w:lang w:val="en"/>
-        </w:rPr>
-        <w:t xml:space="preserve"> [</w:t>
-      </w:r>
-      <w:proofErr w:type="spellStart"/>
-      <w:r>
-        <w:rPr>
-          <w:b/>
-          <w:lang w:val="en"/>
-        </w:rPr>
-        <w:t>int</w:t>
-      </w:r>
-      <w:proofErr w:type="spellEnd"/>
-      <w:r>
-        <w:rPr>
-          <w:b/>
-          <w:lang w:val="en"/>
-        </w:rPr>
-        <w:t>]</w:t>
-      </w:r>
-      <w:r>
-        <w:rPr>
-          <w:b/>
-          <w:lang w:val="en"/>
-        </w:rPr>
-        <w:t xml:space="preserve"> (Optional – Default value 10)</w:t>
-      </w:r>
-    </w:p>
-    <w:p>
-      <w:pPr>
-        <w:rPr>
-          <w:lang w:val="en"/>
-        </w:rPr>
-      </w:pPr>
-      <w:r>
-        <w:rPr>
-          <w:lang w:val="en"/>
-        </w:rPr>
-        <w:t>The maximum number of users that ca</w:t>
-      </w:r>
-      <w:r>
-        <w:rPr>
-          <w:lang w:val="en"/>
-        </w:rPr>
-        <w:t>n be created in the new account</w:t>
-      </w:r>
-    </w:p>
-    <w:p>
-      <w:pPr>
-        <w:rPr>
-          <w:b/>
-          <w:lang w:val="en-US"/>
-        </w:rPr>
-      </w:pPr>
-      <w:proofErr w:type="spellStart"/>
-      <w:r>
-        <w:rPr>
-          <w:b/>
-          <w:lang w:val="en"/>
-        </w:rPr>
-        <w:t>subGroupCode</w:t>
-      </w:r>
-      <w:proofErr w:type="spellEnd"/>
-      <w:r>
-        <w:rPr>
-          <w:b/>
-          <w:lang w:val="en"/>
-        </w:rPr>
-        <w:t xml:space="preserve"> [text]</w:t>
-      </w:r>
-      <w:r>
-        <w:rPr>
-          <w:b/>
-          <w:lang w:val="en"/>
-        </w:rPr>
-        <w:t xml:space="preserve"> (Optional – Default value “</w:t>
-      </w:r>
-      <w:proofErr w:type="spellStart"/>
-      <w:r>
-        <w:rPr>
-          <w:b/>
-          <w:lang w:val="en"/>
-        </w:rPr>
-        <w:t>DefaultSubGroup</w:t>
-      </w:r>
-      <w:proofErr w:type="spellEnd"/>
-      <w:r>
-        <w:rPr>
-          <w:b/>
-          <w:lang w:val="en"/>
-        </w:rPr>
-        <w:t>”)</w:t>
-      </w:r>
-    </w:p>
-    <w:p>
-      <w:pPr>
-        <w:rPr>
-          <w:lang w:val="en"/>
-        </w:rPr>
-      </w:pPr>
-      <w:r>
-        <w:rPr>
-          <w:lang w:val="en"/>
-        </w:rPr>
-        <w:t>The Sub Group Code that the tenant will be part of. The sub group should already ex</w:t>
-      </w:r>
-      <w:r>
-        <w:rPr>
-          <w:lang w:val="en"/>
-        </w:rPr>
-        <w:t>ist in the destination account</w:t>
-      </w:r>
-    </w:p>
-    <w:p>
-      <w:pPr>
-        <w:rPr>
-          <w:b/>
-          <w:lang w:val="en"/>
-        </w:rPr>
-      </w:pPr>
-      <w:proofErr w:type="spellStart"/>
-      <w:r>
-        <w:rPr>
-          <w:b/>
-          <w:lang w:val="en"/>
-        </w:rPr>
-        <w:t>tenantAdmin</w:t>
-      </w:r>
-      <w:proofErr w:type="spellEnd"/>
-      <w:r>
-        <w:rPr>
-          <w:b/>
-          <w:lang w:val="en"/>
-        </w:rPr>
-        <w:t xml:space="preserve"> [text]</w:t>
-      </w:r>
-    </w:p>
-    <w:p>
-      <w:pPr>
-        <w:rPr>
-          <w:lang w:val="en"/>
-        </w:rPr>
-      </w:pPr>
-      <w:r>
-        <w:rPr>
-          <w:lang w:val="en"/>
-        </w:rPr>
-        <w:t xml:space="preserve">The user that will </w:t>
-      </w:r>
-      <w:r>
-        <w:rPr>
-          <w:lang w:val="en"/>
-        </w:rPr>
-        <w:t xml:space="preserve">be created </w:t>
-      </w:r>
-      <w:r>
-        <w:rPr>
-          <w:lang w:val="en"/>
-        </w:rPr>
-        <w:t>as</w:t>
-      </w:r>
-      <w:r>
-        <w:rPr>
-          <w:lang w:val="en"/>
-        </w:rPr>
-        <w:t xml:space="preserve"> the tenant Admin</w:t>
-      </w:r>
-    </w:p>
-    <w:p>
-      <w:pPr>
-        <w:rPr>
-          <w:b/>
-          <w:lang w:val="en"/>
-        </w:rPr>
-      </w:pPr>
-      <w:proofErr w:type="spellStart"/>
-      <w:r>
-        <w:rPr>
-          <w:b/>
-          <w:lang w:val="en"/>
-        </w:rPr>
-        <w:t>tenantAdminPwd</w:t>
-      </w:r>
-      <w:proofErr w:type="spellEnd"/>
-      <w:r>
-        <w:rPr>
-          <w:b/>
-          <w:lang w:val="en"/>
-        </w:rPr>
-        <w:t xml:space="preserve"> [text]</w:t>
-      </w:r>
-    </w:p>
-    <w:p>
-      <w:pPr>
-        <w:rPr>
-          <w:lang w:val="en"/>
-        </w:rPr>
-      </w:pPr>
-      <w:r>
-        <w:rPr>
-          <w:lang w:val="en"/>
-        </w:rPr>
-        <w:t xml:space="preserve">The password for the user that will </w:t>
-      </w:r>
-      <w:r>
-        <w:rPr>
-          <w:lang w:val="en"/>
-        </w:rPr>
-        <w:t xml:space="preserve">be created </w:t>
-      </w:r>
-      <w:r>
-        <w:rPr>
-          <w:lang w:val="en"/>
-        </w:rPr>
-        <w:t>as</w:t>
-      </w:r>
-      <w:r>
-        <w:rPr>
-          <w:lang w:val="en"/>
-        </w:rPr>
-        <w:t xml:space="preserve"> the tenant Admin</w:t>
-      </w:r>
-    </w:p>
-    <w:p>
-      <w:pPr>
-        <w:rPr>
-          <w:b/>
-          <w:lang w:val="en"/>
-        </w:rPr>
-      </w:pPr>
-      <w:proofErr w:type="spellStart"/>
-      <w:r>
-        <w:rPr>
-          <w:b/>
-          <w:lang w:val="en"/>
-        </w:rPr>
-        <w:t>oem</w:t>
-      </w:r>
-      <w:proofErr w:type="spellEnd"/>
-      <w:r>
-        <w:rPr>
-          <w:b/>
-          <w:lang w:val="en"/>
-        </w:rPr>
-        <w:t xml:space="preserve"> [text]</w:t>
-      </w:r>
-    </w:p>
-    <w:p>
-      <w:pPr>
-        <w:rPr>
-          <w:lang w:val="en"/>
-        </w:rPr>
-      </w:pPr>
-      <w:r>
-        <w:rPr>
-          <w:lang w:val="en"/>
-        </w:rPr>
-        <w:t xml:space="preserve">The code of the OEM the tenant will be </w:t>
-      </w:r>
-      <w:r>
-        <w:rPr>
-          <w:lang w:val="en"/>
-        </w:rPr>
-        <w:t>assigned to</w:t>
-      </w:r>
-      <w:r>
-        <w:rPr>
-          <w:lang w:val="en"/>
-        </w:rPr>
-        <w:t xml:space="preserve">. The </w:t>
-      </w:r>
-      <w:r>
-        <w:rPr>
-          <w:lang w:val="en"/>
-        </w:rPr>
-        <w:t>OEM</w:t>
-      </w:r>
-      <w:r>
-        <w:rPr>
-          <w:lang w:val="en"/>
-        </w:rPr>
-        <w:t xml:space="preserve"> should already ex</w:t>
-      </w:r>
-      <w:r>
-        <w:rPr>
-          <w:lang w:val="en"/>
-        </w:rPr>
-        <w:t>ist in the destination account</w:t>
-      </w:r>
-    </w:p>
-    <w:p>
-      <w:pPr>
-        <w:rPr>
-          <w:b/>
-          <w:lang w:val="en"/>
-        </w:rPr>
-      </w:pPr>
-      <w:r>
-        <w:rPr>
-          <w:b/>
-          <w:lang w:val="en"/>
-        </w:rPr>
-        <w:t>master [text]</w:t>
-      </w:r>
-    </w:p>
-    <w:p>
-      <w:pPr>
-        <w:rPr>
-          <w:lang w:val="en"/>
-        </w:rPr>
-      </w:pPr>
-      <w:r>
-        <w:rPr>
-          <w:lang w:val="en"/>
-        </w:rPr>
-        <w:t>An user with Admin</w:t>
-      </w:r>
-      <w:r>
-        <w:rPr>
-          <w:lang w:val="en"/>
-        </w:rPr>
-        <w:t>istrator</w:t>
-      </w:r>
-      <w:r>
-        <w:rPr>
-          <w:lang w:val="en"/>
-        </w:rPr>
-        <w:t xml:space="preserve"> Role </w:t>
-      </w:r>
-      <w:r>
-        <w:rPr>
-          <w:lang w:val="en"/>
-        </w:rPr>
-        <w:t>in the destination subscription</w:t>
-      </w:r>
-    </w:p>
-    <w:p>
-      <w:pPr>
-        <w:rPr>
-          <w:b/>
-          <w:lang w:val="en"/>
-        </w:rPr>
-      </w:pPr>
-      <w:proofErr w:type="spellStart"/>
-      <w:r>
-        <w:rPr>
-          <w:b/>
-          <w:lang w:val="en"/>
-        </w:rPr>
-        <w:lastRenderedPageBreak/>
-        <w:t>masterpwd</w:t>
-      </w:r>
-      <w:proofErr w:type="spellEnd"/>
-      <w:r>
-        <w:rPr>
-          <w:b/>
-          <w:lang w:val="en"/>
-        </w:rPr>
-        <w:t xml:space="preserve"> [text]</w:t>
+        <w:t>masterpwd [text]</w:t>
       </w:r>
     </w:p>
     <w:p>
@@ -3653,14 +3177,14 @@
           <w:lang w:val="en"/>
         </w:rPr>
       </w:pPr>
-      <w:bookmarkStart w:id="8" w:name="_Toc452626653"/>
+      <w:bookmarkStart w:id="9" w:name="_Toc452626653"/>
       <w:r>
         <w:rPr>
           <w:lang w:val="en"/>
         </w:rPr>
         <w:t>Example</w:t>
       </w:r>
-      <w:bookmarkEnd w:id="8"/>
+      <w:bookmarkEnd w:id="9"/>
     </w:p>
     <w:p>
       <w:pPr>
@@ -3676,7 +3200,6 @@
           <w:lang w:val="en"/>
         </w:rPr>
       </w:pPr>
-      <w:bookmarkStart w:id="9" w:name="_GoBack"/>
       <w:r>
         <w:rPr>
           <w:rStyle w:val="pun"/>
@@ -3780,124 +3303,42 @@
           <w:rStyle w:val="pun"/>
           <w:lang w:val="en"/>
         </w:rPr>
+        <w:t>-WebsiteName https:\\waomnia12345.azurewebsites.net -SubscriptionName omnia12345 -ResourceGroupName omnia12345</w:t>
+      </w:r>
+      <w:r>
+        <w:rPr>
+          <w:rStyle w:val="pln1"/>
+          <w:lang w:val="en"/>
+        </w:rPr>
+        <w:t xml:space="preserve"> </w:t>
+      </w:r>
+      <w:r>
+        <w:rPr>
+          <w:rStyle w:val="pun"/>
+          <w:lang w:val="en"/>
+        </w:rPr>
         <w:t>-</w:t>
       </w:r>
-      <w:proofErr w:type="spellStart"/>
+      <w:r>
+        <w:rPr>
+          <w:rStyle w:val="pln1"/>
+          <w:lang w:val="en"/>
+        </w:rPr>
+        <w:t xml:space="preserve">shortcode tenantshortcode </w:t>
+      </w:r>
       <w:r>
         <w:rPr>
           <w:rStyle w:val="pun"/>
           <w:lang w:val="en"/>
         </w:rPr>
-        <w:t>WebsiteName</w:t>
-      </w:r>
-      <w:proofErr w:type="spellEnd"/>
-      <w:r>
-        <w:rPr>
-          <w:rStyle w:val="pun"/>
-          <w:lang w:val="en"/>
-        </w:rPr>
-        <w:t xml:space="preserve"> https:\\waomnia12345.azurewebsites.net -</w:t>
-      </w:r>
-      <w:proofErr w:type="spellStart"/>
-      <w:r>
-        <w:rPr>
-          <w:rStyle w:val="pun"/>
-          <w:lang w:val="en"/>
-        </w:rPr>
-        <w:t>SubscriptionName</w:t>
-      </w:r>
-      <w:proofErr w:type="spellEnd"/>
-      <w:r>
-        <w:rPr>
-          <w:rStyle w:val="pun"/>
-          <w:lang w:val="en"/>
-        </w:rPr>
-        <w:t xml:space="preserve"> omnia12345 -</w:t>
-      </w:r>
-      <w:proofErr w:type="spellStart"/>
-      <w:r>
-        <w:rPr>
-          <w:rStyle w:val="pun"/>
-          <w:lang w:val="en"/>
-        </w:rPr>
-        <w:t>ResourceGroupName</w:t>
-      </w:r>
-      <w:proofErr w:type="spellEnd"/>
-      <w:r>
-        <w:rPr>
-          <w:rStyle w:val="pun"/>
-          <w:lang w:val="en"/>
-        </w:rPr>
-        <w:t xml:space="preserve"> omnia12345</w:t>
+        <w:t>-</w:t>
       </w:r>
       <w:r>
         <w:rPr>
           <w:rStyle w:val="pln1"/>
           <w:lang w:val="en"/>
         </w:rPr>
-        <w:t xml:space="preserve"> </w:t>
-      </w:r>
-      <w:r>
-        <w:rPr>
-          <w:rStyle w:val="pun"/>
-          <w:lang w:val="en"/>
-        </w:rPr>
-        <w:t>-</w:t>
-      </w:r>
-      <w:proofErr w:type="spellStart"/>
-      <w:r>
-        <w:rPr>
-          <w:rStyle w:val="pln1"/>
-          <w:lang w:val="en"/>
-        </w:rPr>
-        <w:t>shortcode</w:t>
-      </w:r>
-      <w:proofErr w:type="spellEnd"/>
-      <w:r>
-        <w:rPr>
-          <w:rStyle w:val="pln1"/>
-          <w:lang w:val="en"/>
-        </w:rPr>
-        <w:t xml:space="preserve"> </w:t>
-      </w:r>
-      <w:proofErr w:type="spellStart"/>
-      <w:r>
-        <w:rPr>
-          <w:rStyle w:val="pln1"/>
-          <w:lang w:val="en"/>
-        </w:rPr>
-        <w:t>tenantshortcode</w:t>
-      </w:r>
-      <w:proofErr w:type="spellEnd"/>
-      <w:r>
-        <w:rPr>
-          <w:rStyle w:val="pln1"/>
-          <w:lang w:val="en"/>
-        </w:rPr>
-        <w:t xml:space="preserve"> </w:t>
-      </w:r>
-      <w:r>
-        <w:rPr>
-          <w:rStyle w:val="pun"/>
-          <w:lang w:val="en"/>
-        </w:rPr>
-        <w:t>-</w:t>
-      </w:r>
-      <w:proofErr w:type="spellStart"/>
-      <w:r>
-        <w:rPr>
-          <w:rStyle w:val="pln1"/>
-          <w:lang w:val="en"/>
-        </w:rPr>
-        <w:t>tenantname</w:t>
-      </w:r>
-      <w:proofErr w:type="spellEnd"/>
-      <w:r>
-        <w:rPr>
-          <w:rStyle w:val="pln1"/>
-          <w:lang w:val="en"/>
-        </w:rPr>
-        <w:t xml:space="preserve"> </w:t>
+        <w:t xml:space="preserve">tenantname </w:t>
       </w:r>
       <w:r>
         <w:rPr>
@@ -3921,15 +3362,20 @@
         </w:rPr>
         <w:t>-</w:t>
       </w:r>
-      <w:proofErr w:type="spellStart"/>
       <w:r>
         <w:rPr>
           <w:rStyle w:val="pln1"/>
           <w:lang w:val="en"/>
         </w:rPr>
-        <w:t>maxNumberOfUsers</w:t>
-      </w:r>
-      <w:proofErr w:type="spellEnd"/>
+        <w:t xml:space="preserve">maxNumberOfUsers </w:t>
+      </w:r>
+      <w:r>
+        <w:rPr>
+          <w:rStyle w:val="lit"/>
+          <w:lang w:val="en"/>
+        </w:rPr>
+        <w:t>10</w:t>
+      </w:r>
       <w:r>
         <w:rPr>
           <w:rStyle w:val="pln1"/>
@@ -3939,42 +3385,18 @@
       </w:r>
       <w:r>
         <w:rPr>
-          <w:rStyle w:val="lit"/>
-          <w:lang w:val="en"/>
-        </w:rPr>
-        <w:t>10</w:t>
+          <w:rStyle w:val="pun"/>
+          <w:lang w:val="en"/>
+        </w:rPr>
+        <w:t>-</w:t>
       </w:r>
       <w:r>
         <w:rPr>
           <w:rStyle w:val="pln1"/>
           <w:lang w:val="en"/>
         </w:rPr>
-        <w:t xml:space="preserve"> </w:t>
-      </w:r>
-      <w:r>
-        <w:rPr>
-          <w:rStyle w:val="pun"/>
-          <w:lang w:val="en"/>
-        </w:rPr>
-        <w:t>-</w:t>
-      </w:r>
-      <w:proofErr w:type="spellStart"/>
-      <w:r>
-        <w:rPr>
-          <w:rStyle w:val="pln1"/>
-          <w:lang w:val="en"/>
-        </w:rPr>
-        <w:t>subGroupCode</w:t>
-      </w:r>
-      <w:proofErr w:type="spellEnd"/>
-      <w:r>
-        <w:rPr>
-          <w:rStyle w:val="pln1"/>
-          <w:lang w:val="en"/>
-        </w:rPr>
-        <w:t xml:space="preserve"> </w:t>
-      </w:r>
-      <w:proofErr w:type="spellStart"/>
+        <w:t xml:space="preserve">subGroupCode </w:t>
+      </w:r>
       <w:r>
         <w:rPr>
           <w:rStyle w:val="typ"/>
@@ -3983,7 +3405,6 @@
         </w:rPr>
         <w:t>DefaultSubGroup</w:t>
       </w:r>
-      <w:proofErr w:type="spellEnd"/>
       <w:r>
         <w:rPr>
           <w:rStyle w:val="pln1"/>
@@ -3998,58 +3419,40 @@
         </w:rPr>
         <w:t>-</w:t>
       </w:r>
-      <w:proofErr w:type="spellStart"/>
       <w:r>
         <w:rPr>
           <w:rStyle w:val="pln1"/>
           <w:lang w:val="en"/>
         </w:rPr>
-        <w:t>tenantAdmin</w:t>
-      </w:r>
-      <w:proofErr w:type="spellEnd"/>
+        <w:t>tenantAdmin admin@admin</w:t>
+      </w:r>
+      <w:r>
+        <w:rPr>
+          <w:rStyle w:val="pun"/>
+          <w:lang w:val="en"/>
+        </w:rPr>
+        <w:t>.</w:t>
+      </w:r>
       <w:r>
         <w:rPr>
           <w:rStyle w:val="pln1"/>
           <w:lang w:val="en"/>
         </w:rPr>
-        <w:t xml:space="preserve"> admin@admin</w:t>
+        <w:t xml:space="preserve">com </w:t>
       </w:r>
       <w:r>
         <w:rPr>
           <w:rStyle w:val="pun"/>
           <w:lang w:val="en"/>
         </w:rPr>
-        <w:t>.</w:t>
+        <w:t>-</w:t>
       </w:r>
       <w:r>
         <w:rPr>
           <w:rStyle w:val="pln1"/>
           <w:lang w:val="en"/>
         </w:rPr>
-        <w:t xml:space="preserve">com </w:t>
-      </w:r>
-      <w:r>
-        <w:rPr>
-          <w:rStyle w:val="pun"/>
-          <w:lang w:val="en"/>
-        </w:rPr>
-        <w:t>-</w:t>
-      </w:r>
-      <w:proofErr w:type="spellStart"/>
-      <w:r>
-        <w:rPr>
-          <w:rStyle w:val="pln1"/>
-          <w:lang w:val="en"/>
-        </w:rPr>
-        <w:t>tenantAdminPwd</w:t>
-      </w:r>
-      <w:proofErr w:type="spellEnd"/>
-      <w:r>
-        <w:rPr>
-          <w:rStyle w:val="pln1"/>
-          <w:lang w:val="en"/>
-        </w:rPr>
-        <w:t xml:space="preserve"> </w:t>
+        <w:t xml:space="preserve">tenantAdminPwd </w:t>
       </w:r>
       <w:r>
         <w:rPr>
@@ -4073,37 +3476,12 @@
         </w:rPr>
         <w:t>-</w:t>
       </w:r>
-      <w:proofErr w:type="spellStart"/>
       <w:r>
         <w:rPr>
           <w:rStyle w:val="pln1"/>
           <w:lang w:val="en"/>
         </w:rPr>
-        <w:t>oem</w:t>
-      </w:r>
-      <w:proofErr w:type="spellEnd"/>
-      <w:r>
-        <w:rPr>
-          <w:rStyle w:val="pln1"/>
-          <w:lang w:val="en"/>
-        </w:rPr>
-        <w:t xml:space="preserve"> </w:t>
-      </w:r>
-      <w:proofErr w:type="spellStart"/>
-      <w:r>
-        <w:rPr>
-          <w:rStyle w:val="pln1"/>
-          <w:lang w:val="en"/>
-        </w:rPr>
-        <w:t>omnia</w:t>
-      </w:r>
-      <w:proofErr w:type="spellEnd"/>
-      <w:r>
-        <w:rPr>
-          <w:rStyle w:val="pln1"/>
-          <w:lang w:val="en"/>
-        </w:rPr>
-        <w:t xml:space="preserve"> </w:t>
+        <w:t xml:space="preserve">oem omnia </w:t>
       </w:r>
       <w:r>
         <w:rPr>
@@ -4111,28 +3489,9 @@
           <w:rFonts w:eastAsia="SimSun"/>
           <w:lang w:val="en"/>
         </w:rPr>
-        <w:t>-master admin@admin.com -</w:t>
-      </w:r>
-      <w:proofErr w:type="spellStart"/>
-      <w:r>
-        <w:rPr>
-          <w:rStyle w:val="com"/>
-          <w:rFonts w:eastAsia="SimSun"/>
-          <w:lang w:val="en"/>
-        </w:rPr>
-        <w:t>masterpwd</w:t>
-      </w:r>
-      <w:proofErr w:type="spellEnd"/>
-      <w:r>
-        <w:rPr>
-          <w:rStyle w:val="com"/>
-          <w:rFonts w:eastAsia="SimSun"/>
-          <w:lang w:val="en"/>
-        </w:rPr>
-        <w:t xml:space="preserve"> Password0</w:t>
-      </w:r>
-    </w:p>
-    <w:bookmarkEnd w:id="9"/>
+        <w:t>-master admin@admin.com -masterpwd Password0</w:t>
+      </w:r>
+    </w:p>
     <w:p>
       <w:pPr>
         <w:rPr>
@@ -4343,7 +3702,7 @@
         <w:noProof/>
         <w:lang w:val="en-US"/>
       </w:rPr>
-      <w:t>6</w:t>
+      <w:t>5</w:t>
     </w:r>
     <w:r>
       <w:rPr>
@@ -6514,6 +5873,7 @@
     <w:rsid w:val="005D2F86"/>
     <w:rsid w:val="00632096"/>
     <w:rsid w:val="00705086"/>
+    <w:rsid w:val="009C6ED2"/>
     <w:rsid w:val="00A55F2C"/>
     <w:rsid w:val="00AC54A0"/>
     <w:rsid w:val="00C431BF"/>
@@ -7268,7 +6628,7 @@
 </file>
 
 <file path=customXml/itemProps1.xml><?xml version="1.0" encoding="utf-8"?>
-<ds:datastoreItem xmlns:ds="http://schemas.openxmlformats.org/officeDocument/2006/customXml" ds:itemID="{FA2D8B86-5046-4508-91A5-730E4B702016}">
+<ds:datastoreItem xmlns:ds="http://schemas.openxmlformats.org/officeDocument/2006/customXml" ds:itemID="{73E94B5C-BAFC-4BAA-A5E2-6887867CBEE0}">
   <ds:schemaRefs>
     <ds:schemaRef ds:uri="http://schemas.openxmlformats.org/officeDocument/2006/bibliography"/>
   </ds:schemaRefs>

</xml_diff>